<commit_message>
Step 24 clarified. Corrected the port numbers to be 8686 for front-end Node.js, 8787 for back-end Node.js.
</commit_message>
<xml_diff>
--- a/BackendCreationStepsExampleBitSimilarToOurCase.docx
+++ b/BackendCreationStepsExampleBitSimilarToOurCase.docx
@@ -158,7 +158,7 @@
           <w:sz w:val="28"/>
           <w:lang w:val="en-US"/>
         </w:rPr>
-        <w:t>2</w:t>
+        <w:t>7</w:t>
       </w:r>
       <w:r>
         <w:rPr>
@@ -1186,6 +1186,8 @@
         </w:rPr>
         <w:t>, again in version management and shared/updated</w:t>
       </w:r>
+      <w:bookmarkStart w:id="0" w:name="_GoBack"/>
+      <w:bookmarkEnd w:id="0"/>
     </w:p>
     <w:p>
       <w:pPr>
@@ -1746,17 +1748,20 @@
           <w:numId w:val="2"/>
         </w:numPr>
         <w:rPr>
-          <w:lang w:val="en-US"/>
-        </w:rPr>
-      </w:pPr>
-      <w:r>
-        <w:rPr>
+          <w:highlight w:val="yellow"/>
+          <w:lang w:val="en-US"/>
+        </w:rPr>
+      </w:pPr>
+      <w:r>
+        <w:rPr>
+          <w:highlight w:val="yellow"/>
           <w:lang w:val="en-US"/>
         </w:rPr>
         <w:t xml:space="preserve">insert </w:t>
       </w:r>
       <w:r>
         <w:rPr>
+          <w:highlight w:val="yellow"/>
           <w:lang w:val="en-US"/>
         </w:rPr>
         <w:t>(</w:t>
@@ -1764,6 +1769,7 @@
       <w:proofErr w:type="spellStart"/>
       <w:r>
         <w:rPr>
+          <w:highlight w:val="yellow"/>
           <w:lang w:val="en-US"/>
         </w:rPr>
         <w:t>JSON</w:t>
@@ -1771,33 +1777,100 @@
       <w:proofErr w:type="spellEnd"/>
       <w:r>
         <w:rPr>
-          <w:lang w:val="en-US"/>
-        </w:rPr>
-        <w:t xml:space="preserve">-id given) </w:t>
-      </w:r>
-      <w:r>
-        <w:rPr>
-          <w:lang w:val="en-US"/>
-        </w:rPr>
-        <w:t xml:space="preserve">=&gt; id of the newly created row (or multiple </w:t>
+          <w:highlight w:val="yellow"/>
+          <w:lang w:val="en-US"/>
+        </w:rPr>
+        <w:t xml:space="preserve"> excluding the id given</w:t>
+      </w:r>
+      <w:r>
+        <w:rPr>
+          <w:highlight w:val="yellow"/>
+          <w:lang w:val="en-US"/>
+        </w:rPr>
+        <w:t xml:space="preserve">) </w:t>
+      </w:r>
+      <w:r>
+        <w:rPr>
+          <w:highlight w:val="yellow"/>
+          <w:lang w:val="en-US"/>
+        </w:rPr>
+        <w:t>=&gt; id of the newly created row</w:t>
+      </w:r>
+      <w:r>
+        <w:rPr>
+          <w:highlight w:val="yellow"/>
+          <w:lang w:val="en-US"/>
+        </w:rPr>
+        <w:t>=object</w:t>
+      </w:r>
+      <w:r>
+        <w:rPr>
+          <w:highlight w:val="yellow"/>
+          <w:lang w:val="en-US"/>
+        </w:rPr>
+        <w:t xml:space="preserve"> </w:t>
+      </w:r>
+      <w:r>
+        <w:rPr>
+          <w:highlight w:val="yellow"/>
+          <w:lang w:val="en-US"/>
+        </w:rPr>
+        <w:t xml:space="preserve">returned </w:t>
+      </w:r>
+      <w:r>
+        <w:rPr>
+          <w:highlight w:val="yellow"/>
+          <w:lang w:val="en-US"/>
+        </w:rPr>
+        <w:t xml:space="preserve">as </w:t>
       </w:r>
       <w:proofErr w:type="spellStart"/>
       <w:r>
         <w:rPr>
-          <w:lang w:val="en-US"/>
-        </w:rPr>
-        <w:t>id:s</w:t>
+          <w:highlight w:val="yellow"/>
+          <w:lang w:val="en-US"/>
+        </w:rPr>
+        <w:t>JSON</w:t>
       </w:r>
       <w:proofErr w:type="spellEnd"/>
       <w:r>
         <w:rPr>
-          <w:lang w:val="en-US"/>
-        </w:rPr>
-        <w:t xml:space="preserve"> if multi-insert) as </w:t>
+          <w:highlight w:val="yellow"/>
+          <w:lang w:val="en-US"/>
+        </w:rPr>
+        <w:t xml:space="preserve"> array</w:t>
+      </w:r>
+    </w:p>
+    <w:p>
+      <w:pPr>
+        <w:pStyle w:val="ListParagraph"/>
+        <w:numPr>
+          <w:ilvl w:val="1"/>
+          <w:numId w:val="2"/>
+        </w:numPr>
+        <w:rPr>
+          <w:highlight w:val="yellow"/>
+          <w:lang w:val="en-US"/>
+        </w:rPr>
+      </w:pPr>
+      <w:r>
+        <w:rPr>
+          <w:highlight w:val="yellow"/>
+          <w:lang w:val="en-US"/>
+        </w:rPr>
+        <w:t>select (id or AK)</w:t>
+      </w:r>
+      <w:r>
+        <w:rPr>
+          <w:highlight w:val="yellow"/>
+          <w:lang w:val="en-US"/>
+        </w:rPr>
+        <w:t xml:space="preserve"> =&gt; </w:t>
       </w:r>
       <w:proofErr w:type="spellStart"/>
       <w:r>
         <w:rPr>
+          <w:highlight w:val="yellow"/>
           <w:lang w:val="en-US"/>
         </w:rPr>
         <w:t>JSON</w:t>
@@ -1805,9 +1878,38 @@
       <w:proofErr w:type="spellEnd"/>
       <w:r>
         <w:rPr>
-          <w:lang w:val="en-US"/>
-        </w:rPr>
-        <w:t xml:space="preserve"> array</w:t>
+          <w:highlight w:val="yellow"/>
+          <w:lang w:val="en-US"/>
+        </w:rPr>
+        <w:t xml:space="preserve"> object </w:t>
+      </w:r>
+      <w:r>
+        <w:rPr>
+          <w:highlight w:val="yellow"/>
+          <w:lang w:val="en-US"/>
+        </w:rPr>
+        <w:t>based on</w:t>
+      </w:r>
+      <w:r>
+        <w:rPr>
+          <w:highlight w:val="yellow"/>
+          <w:lang w:val="en-US"/>
+        </w:rPr>
+        <w:t xml:space="preserve"> the select or join (e.g. </w:t>
+      </w:r>
+      <w:r>
+        <w:rPr>
+          <w:highlight w:val="yellow"/>
+          <w:lang w:val="en-US"/>
+        </w:rPr>
+        <w:t>Member, or Idea with its Category</w:t>
+      </w:r>
+      <w:r>
+        <w:rPr>
+          <w:highlight w:val="yellow"/>
+          <w:lang w:val="en-US"/>
+        </w:rPr>
+        <w:t xml:space="preserve">) </w:t>
       </w:r>
     </w:p>
     <w:p>
@@ -1818,24 +1920,62 @@
           <w:numId w:val="2"/>
         </w:numPr>
         <w:rPr>
-          <w:lang w:val="en-US"/>
-        </w:rPr>
-      </w:pPr>
-      <w:r>
-        <w:rPr>
-          <w:lang w:val="en-US"/>
-        </w:rPr>
-        <w:t>select (id or AK)</w:t>
-      </w:r>
-      <w:r>
-        <w:rPr>
-          <w:lang w:val="en-US"/>
-        </w:rPr>
-        <w:t xml:space="preserve"> =&gt; </w:t>
+          <w:highlight w:val="yellow"/>
+          <w:lang w:val="en-US"/>
+        </w:rPr>
+      </w:pPr>
+      <w:r>
+        <w:rPr>
+          <w:highlight w:val="yellow"/>
+          <w:lang w:val="en-US"/>
+        </w:rPr>
+        <w:t>delete</w:t>
+      </w:r>
+      <w:r>
+        <w:rPr>
+          <w:highlight w:val="yellow"/>
+          <w:lang w:val="en-US"/>
+        </w:rPr>
+        <w:t xml:space="preserve"> (id or AK)</w:t>
+      </w:r>
+      <w:r>
+        <w:rPr>
+          <w:highlight w:val="yellow"/>
+          <w:lang w:val="en-US"/>
+        </w:rPr>
+        <w:t xml:space="preserve"> =&gt; number of rows affected (=deleted)</w:t>
+      </w:r>
+    </w:p>
+    <w:p>
+      <w:pPr>
+        <w:pStyle w:val="ListParagraph"/>
+        <w:numPr>
+          <w:ilvl w:val="1"/>
+          <w:numId w:val="2"/>
+        </w:numPr>
+        <w:rPr>
+          <w:highlight w:val="yellow"/>
+          <w:lang w:val="en-US"/>
+        </w:rPr>
+      </w:pPr>
+      <w:r>
+        <w:rPr>
+          <w:highlight w:val="yellow"/>
+          <w:lang w:val="en-US"/>
+        </w:rPr>
+        <w:t>update</w:t>
+      </w:r>
+      <w:r>
+        <w:rPr>
+          <w:highlight w:val="yellow"/>
+          <w:lang w:val="en-US"/>
+        </w:rPr>
+        <w:t xml:space="preserve"> (</w:t>
       </w:r>
       <w:proofErr w:type="spellStart"/>
       <w:r>
         <w:rPr>
+          <w:highlight w:val="yellow"/>
           <w:lang w:val="en-US"/>
         </w:rPr>
         <w:t>JSON</w:t>
@@ -1843,9 +1983,301 @@
       <w:proofErr w:type="spellEnd"/>
       <w:r>
         <w:rPr>
-          <w:lang w:val="en-US"/>
-        </w:rPr>
-        <w:t xml:space="preserve"> object corresponding to the select or join (e.g. Person) </w:t>
+          <w:highlight w:val="yellow"/>
+          <w:lang w:val="en-US"/>
+        </w:rPr>
+        <w:t xml:space="preserve"> </w:t>
+      </w:r>
+      <w:r>
+        <w:rPr>
+          <w:highlight w:val="yellow"/>
+          <w:lang w:val="en-US"/>
+        </w:rPr>
+        <w:t xml:space="preserve">including the </w:t>
+      </w:r>
+      <w:r>
+        <w:rPr>
+          <w:highlight w:val="yellow"/>
+          <w:lang w:val="en-US"/>
+        </w:rPr>
+        <w:t xml:space="preserve">id given) </w:t>
+      </w:r>
+      <w:r>
+        <w:rPr>
+          <w:highlight w:val="yellow"/>
+          <w:lang w:val="en-US"/>
+        </w:rPr>
+        <w:t>=&gt;  number of rows affected (</w:t>
+      </w:r>
+      <w:r>
+        <w:rPr>
+          <w:highlight w:val="yellow"/>
+          <w:lang w:val="en-US"/>
+        </w:rPr>
+        <w:t xml:space="preserve">=1 </w:t>
+      </w:r>
+      <w:r>
+        <w:rPr>
+          <w:highlight w:val="yellow"/>
+          <w:lang w:val="en-US"/>
+        </w:rPr>
+        <w:t>=</w:t>
+      </w:r>
+      <w:r>
+        <w:rPr>
+          <w:highlight w:val="yellow"/>
+          <w:lang w:val="en-US"/>
+        </w:rPr>
+        <w:t xml:space="preserve"> 1 </w:t>
+      </w:r>
+      <w:r>
+        <w:rPr>
+          <w:highlight w:val="yellow"/>
+          <w:lang w:val="en-US"/>
+        </w:rPr>
+        <w:t>updated)</w:t>
+      </w:r>
+    </w:p>
+    <w:p>
+      <w:pPr>
+        <w:pStyle w:val="ListParagraph"/>
+        <w:numPr>
+          <w:ilvl w:val="0"/>
+          <w:numId w:val="2"/>
+        </w:numPr>
+        <w:rPr>
+          <w:lang w:val="en-US"/>
+        </w:rPr>
+      </w:pPr>
+      <w:r>
+        <w:rPr>
+          <w:lang w:val="en-US"/>
+        </w:rPr>
+        <w:t xml:space="preserve">In case of </w:t>
+      </w:r>
+      <w:r>
+        <w:rPr>
+          <w:lang w:val="en-US"/>
+        </w:rPr>
+        <w:t xml:space="preserve">an </w:t>
+      </w:r>
+      <w:proofErr w:type="gramStart"/>
+      <w:r>
+        <w:rPr>
+          <w:lang w:val="en-US"/>
+        </w:rPr>
+        <w:t>error</w:t>
+      </w:r>
+      <w:proofErr w:type="gramEnd"/>
+      <w:r>
+        <w:rPr>
+          <w:lang w:val="en-US"/>
+        </w:rPr>
+        <w:t xml:space="preserve"> </w:t>
+      </w:r>
+      <w:r>
+        <w:rPr>
+          <w:lang w:val="en-US"/>
+        </w:rPr>
+        <w:t xml:space="preserve">we will get an error object containing a message, but more importantly the SQL “error code”. </w:t>
+      </w:r>
+      <w:proofErr w:type="gramStart"/>
+      <w:r>
+        <w:rPr>
+          <w:lang w:val="en-US"/>
+        </w:rPr>
+        <w:t>0</w:t>
+      </w:r>
+      <w:proofErr w:type="gramEnd"/>
+      <w:r>
+        <w:rPr>
+          <w:lang w:val="en-US"/>
+        </w:rPr>
+        <w:t xml:space="preserve"> = no probs</w:t>
+      </w:r>
+      <w:r>
+        <w:rPr>
+          <w:lang w:val="en-US"/>
+        </w:rPr>
+        <w:t>. B</w:t>
+      </w:r>
+      <w:r>
+        <w:rPr>
+          <w:lang w:val="en-US"/>
+        </w:rPr>
+        <w:t xml:space="preserve">asically anything else is a problem of some kind. </w:t>
+      </w:r>
+      <w:r>
+        <w:rPr>
+          <w:lang w:val="en-US"/>
+        </w:rPr>
+        <w:t xml:space="preserve">Should we </w:t>
+      </w:r>
+      <w:r>
+        <w:rPr>
+          <w:lang w:val="en-US"/>
+        </w:rPr>
+        <w:t>send specific error objects to</w:t>
+      </w:r>
+      <w:r>
+        <w:rPr>
+          <w:lang w:val="en-US"/>
+        </w:rPr>
+        <w:t xml:space="preserve"> frontend</w:t>
+      </w:r>
+      <w:r>
+        <w:rPr>
+          <w:lang w:val="en-US"/>
+        </w:rPr>
+        <w:t xml:space="preserve"> or just generic HTTP status codes</w:t>
+      </w:r>
+      <w:r>
+        <w:rPr>
+          <w:lang w:val="en-US"/>
+        </w:rPr>
+        <w:t xml:space="preserve">? To give more info </w:t>
+      </w:r>
+      <w:r>
+        <w:rPr>
+          <w:lang w:val="en-US"/>
+        </w:rPr>
+        <w:t>on</w:t>
+      </w:r>
+      <w:r>
+        <w:rPr>
+          <w:lang w:val="en-US"/>
+        </w:rPr>
+        <w:t xml:space="preserve"> </w:t>
+      </w:r>
+      <w:r>
+        <w:rPr>
+          <w:lang w:val="en-US"/>
+        </w:rPr>
+        <w:t>UI</w:t>
+      </w:r>
+      <w:r>
+        <w:rPr>
+          <w:lang w:val="en-US"/>
+        </w:rPr>
+        <w:t>: yes. To be more secure and tell hackers less: no.</w:t>
+      </w:r>
+    </w:p>
+    <w:p>
+      <w:pPr>
+        <w:pStyle w:val="ListParagraph"/>
+        <w:numPr>
+          <w:ilvl w:val="0"/>
+          <w:numId w:val="2"/>
+        </w:numPr>
+        <w:rPr>
+          <w:lang w:val="en-US"/>
+        </w:rPr>
+      </w:pPr>
+      <w:r>
+        <w:rPr>
+          <w:lang w:val="en-US"/>
+        </w:rPr>
+        <w:t xml:space="preserve">Test the REST API service with </w:t>
+      </w:r>
+      <w:proofErr w:type="spellStart"/>
+      <w:r>
+        <w:rPr>
+          <w:lang w:val="en-US"/>
+        </w:rPr>
+        <w:t>PostMan</w:t>
+      </w:r>
+      <w:proofErr w:type="spellEnd"/>
+    </w:p>
+    <w:p>
+      <w:pPr>
+        <w:pStyle w:val="ListParagraph"/>
+        <w:numPr>
+          <w:ilvl w:val="0"/>
+          <w:numId w:val="2"/>
+        </w:numPr>
+        <w:rPr>
+          <w:lang w:val="en-US"/>
+        </w:rPr>
+      </w:pPr>
+      <w:r>
+        <w:rPr>
+          <w:lang w:val="en-US"/>
+        </w:rPr>
+        <w:t>Create the frontend</w:t>
+      </w:r>
+      <w:r>
+        <w:rPr>
+          <w:lang w:val="en-US"/>
+        </w:rPr>
+        <w:t xml:space="preserve"> (</w:t>
+      </w:r>
+      <w:proofErr w:type="spellStart"/>
+      <w:r>
+        <w:rPr>
+          <w:lang w:val="en-US"/>
+        </w:rPr>
+        <w:t>Redux</w:t>
+      </w:r>
+      <w:proofErr w:type="spellEnd"/>
+      <w:r>
+        <w:rPr>
+          <w:lang w:val="en-US"/>
+        </w:rPr>
+        <w:t xml:space="preserve"> and AJAX temporarily handling part(s) of the DB model</w:t>
+      </w:r>
+      <w:r>
+        <w:rPr>
+          <w:lang w:val="en-US"/>
+        </w:rPr>
+        <w:t xml:space="preserve"> in F</w:t>
+      </w:r>
+      <w:r>
+        <w:rPr>
+          <w:lang w:val="en-US"/>
+        </w:rPr>
+        <w:t>rontend!)</w:t>
+      </w:r>
+      <w:r>
+        <w:rPr>
+          <w:lang w:val="en-US"/>
+        </w:rPr>
+        <w:t xml:space="preserve"> and test it</w:t>
+      </w:r>
+    </w:p>
+    <w:p>
+      <w:pPr>
+        <w:pStyle w:val="ListParagraph"/>
+        <w:numPr>
+          <w:ilvl w:val="0"/>
+          <w:numId w:val="2"/>
+        </w:numPr>
+        <w:rPr>
+          <w:lang w:val="en-US"/>
+        </w:rPr>
+      </w:pPr>
+      <w:r>
+        <w:rPr>
+          <w:lang w:val="en-US"/>
+        </w:rPr>
+        <w:t>Leads into need for more backend services…</w:t>
+      </w:r>
+    </w:p>
+    <w:p>
+      <w:pPr>
+        <w:pStyle w:val="ListParagraph"/>
+        <w:numPr>
+          <w:ilvl w:val="0"/>
+          <w:numId w:val="2"/>
+        </w:numPr>
+        <w:rPr>
+          <w:lang w:val="en-US"/>
+        </w:rPr>
+      </w:pPr>
+      <w:r>
+        <w:rPr>
+          <w:lang w:val="en-US"/>
+        </w:rPr>
+        <w:t>There different kind of situations</w:t>
       </w:r>
     </w:p>
     <w:p>
@@ -1863,19 +2295,19 @@
         <w:rPr>
           <w:lang w:val="en-US"/>
         </w:rPr>
-        <w:t>delete</w:t>
-      </w:r>
-      <w:r>
-        <w:rPr>
-          <w:lang w:val="en-US"/>
-        </w:rPr>
-        <w:t xml:space="preserve"> (id or AK)</w:t>
-      </w:r>
-      <w:r>
-        <w:rPr>
-          <w:lang w:val="en-US"/>
-        </w:rPr>
-        <w:t xml:space="preserve"> =&gt; number of rows affected (=deleted)</w:t>
+        <w:t xml:space="preserve">standalone table that has an id like Category – </w:t>
+      </w:r>
+      <w:r>
+        <w:rPr>
+          <w:lang w:val="en-US"/>
+        </w:rPr>
+        <w:t xml:space="preserve">Id generated if new, </w:t>
+      </w:r>
+      <w:r>
+        <w:rPr>
+          <w:lang w:val="en-US"/>
+        </w:rPr>
+        <w:t>No foreign key saved to table</w:t>
       </w:r>
     </w:p>
     <w:p>
@@ -1893,57 +2325,75 @@
         <w:rPr>
           <w:lang w:val="en-US"/>
         </w:rPr>
-        <w:t>update</w:t>
-      </w:r>
-      <w:r>
-        <w:rPr>
-          <w:lang w:val="en-US"/>
-        </w:rPr>
-        <w:t xml:space="preserve"> (</w:t>
+        <w:t>table with an id and foreign key(s) to others, like Idea</w:t>
+      </w:r>
+      <w:r>
+        <w:rPr>
+          <w:lang w:val="en-US"/>
+        </w:rPr>
+        <w:t xml:space="preserve"> – Id generated if new, given foreign key saved</w:t>
+      </w:r>
+    </w:p>
+    <w:p>
+      <w:pPr>
+        <w:pStyle w:val="ListParagraph"/>
+        <w:numPr>
+          <w:ilvl w:val="1"/>
+          <w:numId w:val="2"/>
+        </w:numPr>
+        <w:rPr>
+          <w:lang w:val="en-US"/>
+        </w:rPr>
+      </w:pPr>
+      <w:r>
+        <w:rPr>
+          <w:lang w:val="en-US"/>
+        </w:rPr>
+        <w:t>table without an id,</w:t>
+      </w:r>
+      <w:r>
+        <w:rPr>
+          <w:lang w:val="en-US"/>
+        </w:rPr>
+        <w:t xml:space="preserve"> linkage table,</w:t>
+      </w:r>
+      <w:r>
+        <w:rPr>
+          <w:lang w:val="en-US"/>
+        </w:rPr>
+        <w:t xml:space="preserve"> </w:t>
       </w:r>
       <w:proofErr w:type="spellStart"/>
       <w:r>
         <w:rPr>
           <w:lang w:val="en-US"/>
         </w:rPr>
-        <w:t>JSON</w:t>
+        <w:t>PK</w:t>
       </w:r>
       <w:proofErr w:type="spellEnd"/>
       <w:r>
         <w:rPr>
           <w:lang w:val="en-US"/>
         </w:rPr>
-        <w:t xml:space="preserve"> with id given) </w:t>
-      </w:r>
-      <w:r>
-        <w:rPr>
-          <w:lang w:val="en-US"/>
-        </w:rPr>
-        <w:t>=&gt;  number of rows affected (</w:t>
-      </w:r>
-      <w:r>
-        <w:rPr>
-          <w:lang w:val="en-US"/>
-        </w:rPr>
-        <w:t xml:space="preserve">=1 </w:t>
-      </w:r>
-      <w:r>
-        <w:rPr>
-          <w:lang w:val="en-US"/>
-        </w:rPr>
-        <w:t>=</w:t>
-      </w:r>
-      <w:r>
-        <w:rPr>
-          <w:lang w:val="en-US"/>
-        </w:rPr>
-        <w:t xml:space="preserve"> 1 </w:t>
-      </w:r>
-      <w:r>
-        <w:rPr>
-          <w:lang w:val="en-US"/>
-        </w:rPr>
-        <w:t>updated)</w:t>
+        <w:t xml:space="preserve"> is a</w:t>
+      </w:r>
+      <w:r>
+        <w:rPr>
+          <w:lang w:val="en-US"/>
+        </w:rPr>
+        <w:t xml:space="preserve"> composite key of mainly foreign keys to other tables</w:t>
+      </w:r>
+      <w:r>
+        <w:rPr>
+          <w:lang w:val="en-US"/>
+        </w:rPr>
+        <w:t>, like Comment by a Member for an Idea</w:t>
+      </w:r>
+      <w:r>
+        <w:rPr>
+          <w:lang w:val="en-US"/>
+        </w:rPr>
+        <w:t xml:space="preserve"> – The foreign keys given in the request, will be saved to the </w:t>
       </w:r>
     </w:p>
     <w:p>
@@ -1961,364 +2411,6 @@
         <w:rPr>
           <w:lang w:val="en-US"/>
         </w:rPr>
-        <w:t xml:space="preserve">In case of </w:t>
-      </w:r>
-      <w:r>
-        <w:rPr>
-          <w:lang w:val="en-US"/>
-        </w:rPr>
-        <w:t xml:space="preserve">an </w:t>
-      </w:r>
-      <w:proofErr w:type="gramStart"/>
-      <w:r>
-        <w:rPr>
-          <w:lang w:val="en-US"/>
-        </w:rPr>
-        <w:t>error</w:t>
-      </w:r>
-      <w:proofErr w:type="gramEnd"/>
-      <w:r>
-        <w:rPr>
-          <w:lang w:val="en-US"/>
-        </w:rPr>
-        <w:t xml:space="preserve"> </w:t>
-      </w:r>
-      <w:r>
-        <w:rPr>
-          <w:lang w:val="en-US"/>
-        </w:rPr>
-        <w:t xml:space="preserve">we will get an error object containing a message, but more importantly the SQL “error code”. </w:t>
-      </w:r>
-      <w:proofErr w:type="gramStart"/>
-      <w:r>
-        <w:rPr>
-          <w:lang w:val="en-US"/>
-        </w:rPr>
-        <w:t>0</w:t>
-      </w:r>
-      <w:proofErr w:type="gramEnd"/>
-      <w:r>
-        <w:rPr>
-          <w:lang w:val="en-US"/>
-        </w:rPr>
-        <w:t xml:space="preserve"> = no probs</w:t>
-      </w:r>
-      <w:r>
-        <w:rPr>
-          <w:lang w:val="en-US"/>
-        </w:rPr>
-        <w:t>. B</w:t>
-      </w:r>
-      <w:r>
-        <w:rPr>
-          <w:lang w:val="en-US"/>
-        </w:rPr>
-        <w:t xml:space="preserve">asically anything else is a problem of some kind. </w:t>
-      </w:r>
-      <w:r>
-        <w:rPr>
-          <w:lang w:val="en-US"/>
-        </w:rPr>
-        <w:t xml:space="preserve">Should we </w:t>
-      </w:r>
-      <w:r>
-        <w:rPr>
-          <w:lang w:val="en-US"/>
-        </w:rPr>
-        <w:t>send specific error objects to</w:t>
-      </w:r>
-      <w:r>
-        <w:rPr>
-          <w:lang w:val="en-US"/>
-        </w:rPr>
-        <w:t xml:space="preserve"> frontend</w:t>
-      </w:r>
-      <w:r>
-        <w:rPr>
-          <w:lang w:val="en-US"/>
-        </w:rPr>
-        <w:t xml:space="preserve"> or just generic HTTP status codes</w:t>
-      </w:r>
-      <w:r>
-        <w:rPr>
-          <w:lang w:val="en-US"/>
-        </w:rPr>
-        <w:t xml:space="preserve">? To give more info </w:t>
-      </w:r>
-      <w:r>
-        <w:rPr>
-          <w:lang w:val="en-US"/>
-        </w:rPr>
-        <w:t>on</w:t>
-      </w:r>
-      <w:r>
-        <w:rPr>
-          <w:lang w:val="en-US"/>
-        </w:rPr>
-        <w:t xml:space="preserve"> </w:t>
-      </w:r>
-      <w:r>
-        <w:rPr>
-          <w:lang w:val="en-US"/>
-        </w:rPr>
-        <w:t>UI</w:t>
-      </w:r>
-      <w:r>
-        <w:rPr>
-          <w:lang w:val="en-US"/>
-        </w:rPr>
-        <w:t>: yes. To be more secure and tell hackers less: no.</w:t>
-      </w:r>
-    </w:p>
-    <w:p>
-      <w:pPr>
-        <w:pStyle w:val="ListParagraph"/>
-        <w:numPr>
-          <w:ilvl w:val="0"/>
-          <w:numId w:val="2"/>
-        </w:numPr>
-        <w:rPr>
-          <w:lang w:val="en-US"/>
-        </w:rPr>
-      </w:pPr>
-      <w:r>
-        <w:rPr>
-          <w:lang w:val="en-US"/>
-        </w:rPr>
-        <w:t xml:space="preserve">Test the REST API service with </w:t>
-      </w:r>
-      <w:proofErr w:type="spellStart"/>
-      <w:r>
-        <w:rPr>
-          <w:lang w:val="en-US"/>
-        </w:rPr>
-        <w:t>PostMan</w:t>
-      </w:r>
-      <w:proofErr w:type="spellEnd"/>
-    </w:p>
-    <w:p>
-      <w:pPr>
-        <w:pStyle w:val="ListParagraph"/>
-        <w:numPr>
-          <w:ilvl w:val="0"/>
-          <w:numId w:val="2"/>
-        </w:numPr>
-        <w:rPr>
-          <w:lang w:val="en-US"/>
-        </w:rPr>
-      </w:pPr>
-      <w:r>
-        <w:rPr>
-          <w:lang w:val="en-US"/>
-        </w:rPr>
-        <w:t>Create the frontend</w:t>
-      </w:r>
-      <w:r>
-        <w:rPr>
-          <w:lang w:val="en-US"/>
-        </w:rPr>
-        <w:t xml:space="preserve"> (</w:t>
-      </w:r>
-      <w:proofErr w:type="spellStart"/>
-      <w:r>
-        <w:rPr>
-          <w:lang w:val="en-US"/>
-        </w:rPr>
-        <w:t>Redux</w:t>
-      </w:r>
-      <w:proofErr w:type="spellEnd"/>
-      <w:r>
-        <w:rPr>
-          <w:lang w:val="en-US"/>
-        </w:rPr>
-        <w:t xml:space="preserve"> and AJAX temporarily handling part(s) of the DB model</w:t>
-      </w:r>
-      <w:r>
-        <w:rPr>
-          <w:lang w:val="en-US"/>
-        </w:rPr>
-        <w:t xml:space="preserve"> in F</w:t>
-      </w:r>
-      <w:r>
-        <w:rPr>
-          <w:lang w:val="en-US"/>
-        </w:rPr>
-        <w:t>rontend!)</w:t>
-      </w:r>
-      <w:r>
-        <w:rPr>
-          <w:lang w:val="en-US"/>
-        </w:rPr>
-        <w:t xml:space="preserve"> and test it</w:t>
-      </w:r>
-    </w:p>
-    <w:p>
-      <w:pPr>
-        <w:pStyle w:val="ListParagraph"/>
-        <w:numPr>
-          <w:ilvl w:val="0"/>
-          <w:numId w:val="2"/>
-        </w:numPr>
-        <w:rPr>
-          <w:lang w:val="en-US"/>
-        </w:rPr>
-      </w:pPr>
-      <w:r>
-        <w:rPr>
-          <w:lang w:val="en-US"/>
-        </w:rPr>
-        <w:t>Leads into need for more backend services…</w:t>
-      </w:r>
-    </w:p>
-    <w:p>
-      <w:pPr>
-        <w:pStyle w:val="ListParagraph"/>
-        <w:numPr>
-          <w:ilvl w:val="0"/>
-          <w:numId w:val="2"/>
-        </w:numPr>
-        <w:rPr>
-          <w:lang w:val="en-US"/>
-        </w:rPr>
-      </w:pPr>
-      <w:r>
-        <w:rPr>
-          <w:lang w:val="en-US"/>
-        </w:rPr>
-        <w:t>There different kind of situations</w:t>
-      </w:r>
-    </w:p>
-    <w:p>
-      <w:pPr>
-        <w:pStyle w:val="ListParagraph"/>
-        <w:numPr>
-          <w:ilvl w:val="1"/>
-          <w:numId w:val="2"/>
-        </w:numPr>
-        <w:rPr>
-          <w:lang w:val="en-US"/>
-        </w:rPr>
-      </w:pPr>
-      <w:r>
-        <w:rPr>
-          <w:lang w:val="en-US"/>
-        </w:rPr>
-        <w:t xml:space="preserve">standalone table that has an id like Category – </w:t>
-      </w:r>
-      <w:r>
-        <w:rPr>
-          <w:lang w:val="en-US"/>
-        </w:rPr>
-        <w:t xml:space="preserve">Id generated if new, </w:t>
-      </w:r>
-      <w:r>
-        <w:rPr>
-          <w:lang w:val="en-US"/>
-        </w:rPr>
-        <w:t>No foreign key saved to table</w:t>
-      </w:r>
-    </w:p>
-    <w:p>
-      <w:pPr>
-        <w:pStyle w:val="ListParagraph"/>
-        <w:numPr>
-          <w:ilvl w:val="1"/>
-          <w:numId w:val="2"/>
-        </w:numPr>
-        <w:rPr>
-          <w:lang w:val="en-US"/>
-        </w:rPr>
-      </w:pPr>
-      <w:r>
-        <w:rPr>
-          <w:lang w:val="en-US"/>
-        </w:rPr>
-        <w:t>table with an id and foreign key(s) to others, like Idea</w:t>
-      </w:r>
-      <w:r>
-        <w:rPr>
-          <w:lang w:val="en-US"/>
-        </w:rPr>
-        <w:t xml:space="preserve"> – Id generated if new, given foreign key saved</w:t>
-      </w:r>
-    </w:p>
-    <w:p>
-      <w:pPr>
-        <w:pStyle w:val="ListParagraph"/>
-        <w:numPr>
-          <w:ilvl w:val="1"/>
-          <w:numId w:val="2"/>
-        </w:numPr>
-        <w:rPr>
-          <w:lang w:val="en-US"/>
-        </w:rPr>
-      </w:pPr>
-      <w:r>
-        <w:rPr>
-          <w:lang w:val="en-US"/>
-        </w:rPr>
-        <w:t>table without an id,</w:t>
-      </w:r>
-      <w:r>
-        <w:rPr>
-          <w:lang w:val="en-US"/>
-        </w:rPr>
-        <w:t xml:space="preserve"> linkage table,</w:t>
-      </w:r>
-      <w:r>
-        <w:rPr>
-          <w:lang w:val="en-US"/>
-        </w:rPr>
-        <w:t xml:space="preserve"> </w:t>
-      </w:r>
-      <w:proofErr w:type="spellStart"/>
-      <w:r>
-        <w:rPr>
-          <w:lang w:val="en-US"/>
-        </w:rPr>
-        <w:t>PK</w:t>
-      </w:r>
-      <w:proofErr w:type="spellEnd"/>
-      <w:r>
-        <w:rPr>
-          <w:lang w:val="en-US"/>
-        </w:rPr>
-        <w:t xml:space="preserve"> is a</w:t>
-      </w:r>
-      <w:r>
-        <w:rPr>
-          <w:lang w:val="en-US"/>
-        </w:rPr>
-        <w:t xml:space="preserve"> composite key of mainly foreign keys to other tables</w:t>
-      </w:r>
-      <w:r>
-        <w:rPr>
-          <w:lang w:val="en-US"/>
-        </w:rPr>
-        <w:t>, like Comment by a Member for an Idea</w:t>
-      </w:r>
-      <w:r>
-        <w:rPr>
-          <w:lang w:val="en-US"/>
-        </w:rPr>
-        <w:t xml:space="preserve"> – The foreign keys given in the request, will be saved to the </w:t>
-      </w:r>
-    </w:p>
-    <w:p>
-      <w:pPr>
-        <w:pStyle w:val="ListParagraph"/>
-        <w:numPr>
-          <w:ilvl w:val="0"/>
-          <w:numId w:val="2"/>
-        </w:numPr>
-        <w:rPr>
-          <w:lang w:val="en-US"/>
-        </w:rPr>
-      </w:pPr>
-      <w:r>
-        <w:rPr>
-          <w:lang w:val="en-US"/>
-        </w:rPr>
         <w:t xml:space="preserve">Possibly transactional features, where one </w:t>
       </w:r>
       <w:r>
@@ -2351,8 +2443,6 @@
         </w:rPr>
         <w:t>?</w:t>
       </w:r>
-      <w:bookmarkStart w:id="0" w:name="_GoBack"/>
-      <w:bookmarkEnd w:id="0"/>
     </w:p>
     <w:p>
       <w:pPr>

</xml_diff>

<commit_message>
New version of the steps document. Some readability improvements
</commit_message>
<xml_diff>
--- a/BackendCreationStepsExampleBitSimilarToOurCase.docx
+++ b/BackendCreationStepsExampleBitSimilarToOurCase.docx
@@ -4,7 +4,7 @@
   <w:body>
     <w:p>
       <w:pPr>
-        <w:spacing w:after="120" w:line="360" w:lineRule="auto"/>
+        <w:spacing w:after="120" w:line="240" w:lineRule="auto"/>
         <w:rPr>
           <w:sz w:val="28"/>
           <w:lang w:val="en-US"/>
@@ -71,27 +71,13 @@
         </w:rPr>
         <w:t xml:space="preserve"> and accepted system</w:t>
       </w:r>
-    </w:p>
-    <w:p>
-      <w:pPr>
-        <w:pStyle w:val="ListParagraph"/>
-        <w:numPr>
-          <w:ilvl w:val="0"/>
-          <w:numId w:val="1"/>
-        </w:numPr>
-        <w:spacing w:after="120" w:line="360" w:lineRule="auto"/>
-        <w:rPr>
-          <w:sz w:val="28"/>
-          <w:lang w:val="en-US"/>
-        </w:rPr>
-      </w:pPr>
       <w:r>
         <w:rPr>
           <w:b/>
           <w:sz w:val="28"/>
           <w:lang w:val="en-US"/>
         </w:rPr>
-        <w:t>A Database</w:t>
+        <w:t xml:space="preserve"> </w:t>
       </w:r>
       <w:r>
         <w:rPr>
@@ -99,7 +85,8 @@
           <w:sz w:val="28"/>
           <w:lang w:val="en-US"/>
         </w:rPr>
-        <w:t xml:space="preserve">, </w:t>
+        <w:br/>
+        <w:t xml:space="preserve">  </w:t>
       </w:r>
       <w:r>
         <w:rPr>
@@ -107,7 +94,7 @@
           <w:sz w:val="28"/>
           <w:lang w:val="en-US"/>
         </w:rPr>
-        <w:t>data management</w:t>
+        <w:t>-</w:t>
       </w:r>
       <w:r>
         <w:rPr>
@@ -115,14 +102,56 @@
           <w:sz w:val="28"/>
           <w:lang w:val="en-US"/>
         </w:rPr>
-        <w:t xml:space="preserve"> and Back-end</w:t>
-      </w:r>
+        <w:t xml:space="preserve">  </w:t>
+      </w:r>
+      <w:bookmarkStart w:id="0" w:name="_GoBack"/>
+      <w:bookmarkEnd w:id="0"/>
       <w:r>
         <w:rPr>
           <w:b/>
           <w:sz w:val="28"/>
           <w:lang w:val="en-US"/>
         </w:rPr>
+        <w:t xml:space="preserve"> </w:t>
+      </w:r>
+      <w:r>
+        <w:rPr>
+          <w:b/>
+          <w:sz w:val="28"/>
+          <w:lang w:val="en-US"/>
+        </w:rPr>
+        <w:t>A Database</w:t>
+      </w:r>
+      <w:r>
+        <w:rPr>
+          <w:b/>
+          <w:sz w:val="28"/>
+          <w:lang w:val="en-US"/>
+        </w:rPr>
+        <w:t xml:space="preserve">, </w:t>
+      </w:r>
+      <w:r>
+        <w:rPr>
+          <w:b/>
+          <w:sz w:val="28"/>
+          <w:lang w:val="en-US"/>
+        </w:rPr>
+        <w:t>data management</w:t>
+      </w:r>
+      <w:r>
+        <w:rPr>
+          <w:b/>
+          <w:sz w:val="28"/>
+          <w:lang w:val="en-US"/>
+        </w:rPr>
+        <w:t xml:space="preserve"> and Back-end</w:t>
+      </w:r>
+      <w:r>
+        <w:rPr>
+          <w:b/>
+          <w:sz w:val="28"/>
+          <w:lang w:val="en-US"/>
+        </w:rPr>
         <w:t xml:space="preserve"> point of view</w:t>
       </w:r>
       <w:r>
@@ -144,14 +173,14 @@
           <w:sz w:val="28"/>
           <w:lang w:val="en-US"/>
         </w:rPr>
-        <w:t>2019-0</w:t>
+        <w:t>20</w:t>
       </w:r>
       <w:r>
         <w:rPr>
           <w:sz w:val="28"/>
           <w:lang w:val="en-US"/>
         </w:rPr>
-        <w:t>9</w:t>
+        <w:t>21</w:t>
       </w:r>
       <w:r>
         <w:rPr>
@@ -165,10 +194,22 @@
           <w:sz w:val="28"/>
           <w:lang w:val="en-US"/>
         </w:rPr>
-        <w:t>08</w:t>
-      </w:r>
-      <w:bookmarkStart w:id="0" w:name="_GoBack"/>
-      <w:bookmarkEnd w:id="0"/>
+        <w:t>11</w:t>
+      </w:r>
+      <w:r>
+        <w:rPr>
+          <w:sz w:val="28"/>
+          <w:lang w:val="en-US"/>
+        </w:rPr>
+        <w:t>-</w:t>
+      </w:r>
+      <w:r>
+        <w:rPr>
+          <w:sz w:val="28"/>
+          <w:lang w:val="en-US"/>
+        </w:rPr>
+        <w:t>13</w:t>
+      </w:r>
       <w:r>
         <w:rPr>
           <w:sz w:val="28"/>
@@ -1600,13 +1641,38 @@
         <w:rPr>
           <w:lang w:val="en-US"/>
         </w:rPr>
-        <w:t>(JSON</w:t>
-      </w:r>
-      <w:r>
-        <w:rPr>
-          <w:lang w:val="en-US"/>
-        </w:rPr>
-        <w:t xml:space="preserve"> excluding the id given</w:t>
+        <w:t>(</w:t>
+      </w:r>
+      <w:r>
+        <w:rPr>
+          <w:lang w:val="en-US"/>
+        </w:rPr>
+        <w:t xml:space="preserve">req has: </w:t>
+      </w:r>
+      <w:r>
+        <w:rPr>
+          <w:lang w:val="en-US"/>
+        </w:rPr>
+        <w:t>JSON</w:t>
+      </w:r>
+      <w:r>
+        <w:rPr>
+          <w:lang w:val="en-US"/>
+        </w:rPr>
+        <w:t xml:space="preserve"> </w:t>
+      </w:r>
+      <w:r>
+        <w:rPr>
+          <w:u w:val="single"/>
+          <w:lang w:val="en-US"/>
+        </w:rPr>
+        <w:t>ex</w:t>
+      </w:r>
+      <w:r>
+        <w:rPr>
+          <w:lang w:val="en-US"/>
+        </w:rPr>
+        <w:t>cluding the id</w:t>
       </w:r>
       <w:r>
         <w:rPr>
@@ -1618,7 +1684,25 @@
         <w:rPr>
           <w:lang w:val="en-US"/>
         </w:rPr>
-        <w:t>=&gt; id of the newly created row</w:t>
+        <w:t>=&gt; id</w:t>
+      </w:r>
+      <w:r>
+        <w:rPr>
+          <w:lang w:val="en-US"/>
+        </w:rPr>
+        <w:t>(s)</w:t>
+      </w:r>
+      <w:r>
+        <w:rPr>
+          <w:lang w:val="en-US"/>
+        </w:rPr>
+        <w:t xml:space="preserve"> of newly created row</w:t>
+      </w:r>
+      <w:r>
+        <w:rPr>
+          <w:lang w:val="en-US"/>
+        </w:rPr>
+        <w:t>(s)</w:t>
       </w:r>
       <w:r>
         <w:rPr>
@@ -1630,6 +1714,12 @@
         <w:rPr>
           <w:lang w:val="en-US"/>
         </w:rPr>
+        <w:t>(s)</w:t>
+      </w:r>
+      <w:r>
+        <w:rPr>
+          <w:lang w:val="en-US"/>
+        </w:rPr>
         <w:t xml:space="preserve"> </w:t>
       </w:r>
       <w:r>
@@ -1660,7 +1750,19 @@
         <w:rPr>
           <w:lang w:val="en-US"/>
         </w:rPr>
-        <w:t>select (id or AK)</w:t>
+        <w:t>select (</w:t>
+      </w:r>
+      <w:r>
+        <w:rPr>
+          <w:lang w:val="en-US"/>
+        </w:rPr>
+        <w:t xml:space="preserve">req has: e.g. </w:t>
+      </w:r>
+      <w:r>
+        <w:rPr>
+          <w:lang w:val="en-US"/>
+        </w:rPr>
+        <w:t>id or AK)</w:t>
       </w:r>
       <w:r>
         <w:rPr>
@@ -1678,13 +1780,25 @@
         <w:rPr>
           <w:lang w:val="en-US"/>
         </w:rPr>
-        <w:t xml:space="preserve"> the select or join (e.g. </w:t>
-      </w:r>
-      <w:r>
-        <w:rPr>
-          <w:lang w:val="en-US"/>
-        </w:rPr>
-        <w:t>Member, or Idea with its Category</w:t>
+        <w:t xml:space="preserve"> select</w:t>
+      </w:r>
+      <w:r>
+        <w:rPr>
+          <w:lang w:val="en-US"/>
+        </w:rPr>
+        <w:t>/</w:t>
+      </w:r>
+      <w:r>
+        <w:rPr>
+          <w:lang w:val="en-US"/>
+        </w:rPr>
+        <w:t xml:space="preserve">join (e.g. </w:t>
+      </w:r>
+      <w:r>
+        <w:rPr>
+          <w:lang w:val="en-US"/>
+        </w:rPr>
+        <w:t>Member, Idea with its Category</w:t>
       </w:r>
       <w:r>
         <w:rPr>
@@ -1714,7 +1828,19 @@
         <w:rPr>
           <w:lang w:val="en-US"/>
         </w:rPr>
-        <w:t xml:space="preserve"> (id or AK)</w:t>
+        <w:t xml:space="preserve"> (</w:t>
+      </w:r>
+      <w:r>
+        <w:rPr>
+          <w:lang w:val="en-US"/>
+        </w:rPr>
+        <w:t xml:space="preserve">req has: e.g. </w:t>
+      </w:r>
+      <w:r>
+        <w:rPr>
+          <w:lang w:val="en-US"/>
+        </w:rPr>
+        <w:t>id or AK)</w:t>
       </w:r>
       <w:r>
         <w:rPr>
@@ -1744,25 +1870,58 @@
         <w:rPr>
           <w:lang w:val="en-US"/>
         </w:rPr>
-        <w:t xml:space="preserve"> (JSON </w:t>
-      </w:r>
-      <w:r>
-        <w:rPr>
-          <w:lang w:val="en-US"/>
-        </w:rPr>
-        <w:t xml:space="preserve">including the </w:t>
-      </w:r>
-      <w:r>
-        <w:rPr>
-          <w:lang w:val="en-US"/>
-        </w:rPr>
-        <w:t xml:space="preserve">id given) </w:t>
-      </w:r>
-      <w:r>
-        <w:rPr>
-          <w:lang w:val="en-US"/>
-        </w:rPr>
-        <w:t>=&gt;  number of rows affected (</w:t>
+        <w:t xml:space="preserve"> (</w:t>
+      </w:r>
+      <w:r>
+        <w:rPr>
+          <w:lang w:val="en-US"/>
+        </w:rPr>
+        <w:t xml:space="preserve">req has: </w:t>
+      </w:r>
+      <w:r>
+        <w:rPr>
+          <w:lang w:val="en-US"/>
+        </w:rPr>
+        <w:t xml:space="preserve">JSON </w:t>
+      </w:r>
+      <w:r>
+        <w:rPr>
+          <w:u w:val="single"/>
+          <w:lang w:val="en-US"/>
+        </w:rPr>
+        <w:t>in</w:t>
+      </w:r>
+      <w:r>
+        <w:rPr>
+          <w:lang w:val="en-US"/>
+        </w:rPr>
+        <w:t xml:space="preserve">cluding the </w:t>
+      </w:r>
+      <w:r>
+        <w:rPr>
+          <w:lang w:val="en-US"/>
+        </w:rPr>
+        <w:t xml:space="preserve">id) </w:t>
+      </w:r>
+      <w:r>
+        <w:rPr>
+          <w:lang w:val="en-US"/>
+        </w:rPr>
+        <w:t>=</w:t>
+      </w:r>
+      <w:proofErr w:type="gramStart"/>
+      <w:r>
+        <w:rPr>
+          <w:lang w:val="en-US"/>
+        </w:rPr>
+        <w:t>&gt;  number</w:t>
+      </w:r>
+      <w:proofErr w:type="gramEnd"/>
+      <w:r>
+        <w:rPr>
+          <w:lang w:val="en-US"/>
+        </w:rPr>
+        <w:t xml:space="preserve"> of rows affected (</w:t>
       </w:r>
       <w:r>
         <w:rPr>
@@ -2614,6 +2773,7 @@
     <w:lsdException w:name="HTML Sample" w:semiHidden="1" w:unhideWhenUsed="1"/>
     <w:lsdException w:name="HTML Typewriter" w:semiHidden="1" w:unhideWhenUsed="1"/>
     <w:lsdException w:name="HTML Variable" w:semiHidden="1" w:unhideWhenUsed="1"/>
+    <w:lsdException w:name="Normal Table" w:semiHidden="1" w:unhideWhenUsed="1"/>
     <w:lsdException w:name="annotation subject" w:semiHidden="1" w:unhideWhenUsed="1"/>
     <w:lsdException w:name="No List" w:semiHidden="1" w:unhideWhenUsed="1"/>
     <w:lsdException w:name="Outline List 1" w:semiHidden="1" w:unhideWhenUsed="1"/>
@@ -2657,8 +2817,10 @@
     <w:lsdException w:name="Table Elegant" w:semiHidden="1" w:unhideWhenUsed="1"/>
     <w:lsdException w:name="Table Professional" w:semiHidden="1" w:unhideWhenUsed="1"/>
     <w:lsdException w:name="Table Subtle 1" w:semiHidden="1" w:unhideWhenUsed="1"/>
+    <w:lsdException w:name="Table Subtle 2" w:semiHidden="1" w:unhideWhenUsed="1"/>
     <w:lsdException w:name="Table Web 1" w:semiHidden="1" w:unhideWhenUsed="1"/>
     <w:lsdException w:name="Table Web 2" w:semiHidden="1" w:unhideWhenUsed="1"/>
+    <w:lsdException w:name="Table Web 3" w:semiHidden="1" w:unhideWhenUsed="1"/>
     <w:lsdException w:name="Balloon Text" w:semiHidden="1" w:unhideWhenUsed="1"/>
     <w:lsdException w:name="Table Grid" w:uiPriority="39"/>
     <w:lsdException w:name="Table Theme" w:semiHidden="1" w:unhideWhenUsed="1"/>

</xml_diff>